<commit_message>
Adding all remaining web pages & Updating all docs
all pages are done with Figma, and the phase of using Figma is done.
</commit_message>
<xml_diff>
--- a/Documents/Recipe Website SRS.docx
+++ b/Documents/Recipe Website SRS.docx
@@ -7,12 +7,16 @@
         <w:rPr>
           <w:b/>
           <w:bCs/>
+          <w:sz w:val="28"/>
+          <w:szCs w:val="28"/>
         </w:rPr>
       </w:pPr>
       <w:r>
         <w:rPr>
           <w:b/>
           <w:bCs/>
+          <w:sz w:val="28"/>
+          <w:szCs w:val="28"/>
         </w:rPr>
         <w:t>1. Introduction</w:t>
       </w:r>
@@ -68,12 +72,16 @@
         <w:rPr>
           <w:b/>
           <w:bCs/>
+          <w:sz w:val="28"/>
+          <w:szCs w:val="28"/>
         </w:rPr>
       </w:pPr>
       <w:r>
         <w:rPr>
           <w:b/>
           <w:bCs/>
+          <w:sz w:val="28"/>
+          <w:szCs w:val="28"/>
         </w:rPr>
         <w:t>2. User Functionality</w:t>
       </w:r>
@@ -366,6 +374,7 @@
         <w:ind w:left="1080"/>
       </w:pPr>
       <w:r>
+        <w:lastRenderedPageBreak/>
         <w:t>Users can filter recipes based on various criteria:</w:t>
       </w:r>
     </w:p>
@@ -378,7 +387,6 @@
         <w:ind w:left="1800"/>
       </w:pPr>
       <w:r>
-        <w:lastRenderedPageBreak/>
         <w:t>Meal type (e.g., breakfast, lunch, dinner).</w:t>
       </w:r>
     </w:p>
@@ -495,12 +503,16 @@
         <w:rPr>
           <w:b/>
           <w:bCs/>
+          <w:sz w:val="28"/>
+          <w:szCs w:val="28"/>
         </w:rPr>
       </w:pPr>
       <w:r>
         <w:rPr>
           <w:b/>
           <w:bCs/>
+          <w:sz w:val="28"/>
+          <w:szCs w:val="28"/>
         </w:rPr>
         <w:t>3. Admin Functionality</w:t>
       </w:r>
@@ -687,11 +699,6 @@
     <w:p/>
     <w:p/>
     <w:p/>
-    <w:p/>
-    <w:p/>
-    <w:p/>
-    <w:p/>
-    <w:p/>
     <w:p>
       <w:pPr>
         <w:jc w:val="center"/>
@@ -968,6 +975,7 @@
         <w:t>All errors must be logged with sufficient detail to help developers trace and resolve issues quickly.</w:t>
       </w:r>
     </w:p>
+    <w:p/>
     <w:p>
       <w:r>
         <w:pict w14:anchorId="266B85D4">
@@ -980,12 +988,16 @@
         <w:rPr>
           <w:b/>
           <w:bCs/>
+          <w:sz w:val="32"/>
+          <w:szCs w:val="32"/>
         </w:rPr>
       </w:pPr>
       <w:r>
         <w:rPr>
           <w:b/>
           <w:bCs/>
+          <w:sz w:val="32"/>
+          <w:szCs w:val="32"/>
         </w:rPr>
         <w:t>6</w:t>
       </w:r>
@@ -993,18 +1005,17 @@
         <w:rPr>
           <w:b/>
           <w:bCs/>
+          <w:sz w:val="32"/>
+          <w:szCs w:val="32"/>
         </w:rPr>
         <w:t>. Conclusion</w:t>
       </w:r>
     </w:p>
     <w:p>
       <w:r>
-        <w:lastRenderedPageBreak/>
         <w:t>This document provides a comprehensive overview of the functional and non-functional requirements for the Recipe Website. The outlined user and admin functionalities, combined with security and maintainability considerations, will ensure that the platform is user-friendly, secure, and scalable for future updates.</w:t>
       </w:r>
     </w:p>
-    <w:p/>
-    <w:p/>
     <w:sectPr>
       <w:pgSz w:w="12240" w:h="15840"/>
       <w:pgMar w:top="1440" w:right="1440" w:bottom="1440" w:left="1440" w:header="720" w:footer="720" w:gutter="0"/>

</xml_diff>